<commit_message>
Protokoll geupdatet - Anleitung zum Pushen hinzugefügt
</commit_message>
<xml_diff>
--- a/ProtokollG1_Gossenreiter.docx
+++ b/ProtokollG1_Gossenreiter.docx
@@ -645,23 +645,7 @@
         <w:t>3.</w:t>
       </w:r>
       <w:r>
-        <w:t xml:space="preserve"> </w:t>
-      </w:r>
-      <w:proofErr w:type="spellStart"/>
-      <w:r>
-        <w:t>git</w:t>
-      </w:r>
-      <w:proofErr w:type="spellEnd"/>
-      <w:r>
-        <w:t xml:space="preserve"> </w:t>
-      </w:r>
-      <w:proofErr w:type="spellStart"/>
-      <w:r>
-        <w:t>datei</w:t>
-      </w:r>
-      <w:proofErr w:type="spellEnd"/>
-      <w:r>
-        <w:t xml:space="preserve"> initialisieren</w:t>
+        <w:t xml:space="preserve"> git datei initialisieren</w:t>
       </w:r>
       <w:r>
         <w:br/>
@@ -772,54 +756,20 @@
           <w:szCs w:val="32"/>
         </w:rPr>
       </w:pPr>
-      <w:proofErr w:type="spellStart"/>
       <w:r>
         <w:rPr>
           <w:sz w:val="32"/>
           <w:szCs w:val="32"/>
         </w:rPr>
-        <w:t>Git</w:t>
-      </w:r>
-      <w:proofErr w:type="spellEnd"/>
-      <w:r>
-        <w:rPr>
-          <w:sz w:val="32"/>
-          <w:szCs w:val="32"/>
-        </w:rPr>
-        <w:t xml:space="preserve"> </w:t>
-      </w:r>
-      <w:proofErr w:type="spellStart"/>
-      <w:r>
-        <w:rPr>
-          <w:sz w:val="32"/>
-          <w:szCs w:val="32"/>
-        </w:rPr>
-        <w:t>status</w:t>
-      </w:r>
-      <w:proofErr w:type="spellEnd"/>
+        <w:t>Git status</w:t>
+      </w:r>
     </w:p>
     <w:p>
       <w:r>
         <w:t>2.</w:t>
       </w:r>
       <w:r>
-        <w:t xml:space="preserve"> den </w:t>
-      </w:r>
-      <w:proofErr w:type="spellStart"/>
-      <w:r>
-        <w:t>git</w:t>
-      </w:r>
-      <w:proofErr w:type="spellEnd"/>
-      <w:r>
-        <w:t xml:space="preserve"> </w:t>
-      </w:r>
-      <w:proofErr w:type="spellStart"/>
-      <w:r>
-        <w:t>status</w:t>
-      </w:r>
-      <w:proofErr w:type="spellEnd"/>
-      <w:r>
-        <w:t xml:space="preserve"> aufrufen</w:t>
+        <w:t xml:space="preserve"> den git status aufrufen</w:t>
       </w:r>
       <w:r>
         <w:br/>
@@ -872,17 +822,8 @@
           <w:sz w:val="32"/>
           <w:szCs w:val="32"/>
         </w:rPr>
-        <w:t xml:space="preserve">Inhalt </w:t>
-      </w:r>
-      <w:proofErr w:type="spellStart"/>
-      <w:r>
-        <w:rPr>
-          <w:sz w:val="32"/>
-          <w:szCs w:val="32"/>
-        </w:rPr>
-        <w:t>adden</w:t>
-      </w:r>
-      <w:proofErr w:type="spellEnd"/>
+        <w:t>Inhalt adden</w:t>
+      </w:r>
     </w:p>
     <w:p>
       <w:r>
@@ -935,13 +876,8 @@
     <w:p>
       <w:r>
         <w:lastRenderedPageBreak/>
-        <w:t xml:space="preserve">3. Die Datei ist noch nicht </w:t>
-      </w:r>
-      <w:proofErr w:type="spellStart"/>
-      <w:r>
-        <w:t>getracked</w:t>
-      </w:r>
-      <w:proofErr w:type="spellEnd"/>
+        <w:t>3. Die Datei ist noch nicht getracked</w:t>
+      </w:r>
       <w:r>
         <w:br/>
       </w:r>
@@ -1000,13 +936,8 @@
         <w:t>en</w:t>
       </w:r>
       <w:r>
-        <w:t xml:space="preserve"> </w:t>
-      </w:r>
-      <w:proofErr w:type="spellStart"/>
-      <w:r>
-        <w:t>adden</w:t>
-      </w:r>
-      <w:proofErr w:type="spellEnd"/>
+        <w:t xml:space="preserve"> adden</w:t>
+      </w:r>
       <w:r>
         <w:br/>
       </w:r>
@@ -1056,13 +987,8 @@
         <w:t>5. Datei</w:t>
       </w:r>
       <w:r>
-        <w:t xml:space="preserve">en wurden </w:t>
-      </w:r>
-      <w:proofErr w:type="spellStart"/>
-      <w:r>
-        <w:t>geadded</w:t>
-      </w:r>
-      <w:proofErr w:type="spellEnd"/>
+        <w:t>en wurden geadded</w:t>
+      </w:r>
       <w:r>
         <w:br/>
       </w:r>
@@ -1122,31 +1048,7 @@
         <w:t>2.</w:t>
       </w:r>
       <w:r>
-        <w:t xml:space="preserve"> Mittels ‘ </w:t>
-      </w:r>
-      <w:proofErr w:type="spellStart"/>
-      <w:r>
-        <w:t>git</w:t>
-      </w:r>
-      <w:proofErr w:type="spellEnd"/>
-      <w:r>
-        <w:t xml:space="preserve"> </w:t>
-      </w:r>
-      <w:proofErr w:type="spellStart"/>
-      <w:r>
-        <w:t>commit</w:t>
-      </w:r>
-      <w:proofErr w:type="spellEnd"/>
-      <w:r>
-        <w:t xml:space="preserve"> -m „</w:t>
-      </w:r>
-      <w:proofErr w:type="spellStart"/>
-      <w:r>
-        <w:t>message</w:t>
-      </w:r>
-      <w:proofErr w:type="spellEnd"/>
-      <w:r>
-        <w:t>“ ‘ die Datei committen</w:t>
+        <w:t xml:space="preserve"> Mittels ‘ git commit -m „message“ ‘ die Datei committen</w:t>
       </w:r>
       <w:r>
         <w:br/>
@@ -1356,13 +1258,8 @@
     </w:p>
     <w:p>
       <w:r>
-        <w:t xml:space="preserve">3. Datei </w:t>
-      </w:r>
-      <w:proofErr w:type="spellStart"/>
-      <w:r>
-        <w:t>adden</w:t>
-      </w:r>
-      <w:proofErr w:type="spellEnd"/>
+        <w:t>3. Datei adden</w:t>
+      </w:r>
       <w:r>
         <w:br/>
       </w:r>
@@ -1524,29 +1421,8 @@
     </w:p>
     <w:p>
       <w:r>
-        <w:t xml:space="preserve">1. </w:t>
-      </w:r>
-      <w:proofErr w:type="spellStart"/>
-      <w:r>
-        <w:t>git</w:t>
-      </w:r>
-      <w:proofErr w:type="spellEnd"/>
-      <w:r>
-        <w:t xml:space="preserve"> log –</w:t>
-      </w:r>
-      <w:proofErr w:type="spellStart"/>
-      <w:r>
-        <w:t>pretty</w:t>
-      </w:r>
-      <w:proofErr w:type="spellEnd"/>
-      <w:r>
-        <w:t>=</w:t>
-      </w:r>
-      <w:proofErr w:type="spellStart"/>
-      <w:r>
-        <w:t>oneline</w:t>
-      </w:r>
-      <w:proofErr w:type="spellEnd"/>
+        <w:t>1. git log –pretty=oneline</w:t>
+      </w:r>
     </w:p>
     <w:p>
       <w:r>
@@ -1706,13 +1582,8 @@
     </w:p>
     <w:p>
       <w:r>
-        <w:t xml:space="preserve">3. Die Dateien </w:t>
-      </w:r>
-      <w:proofErr w:type="spellStart"/>
-      <w:r>
-        <w:t>adden</w:t>
-      </w:r>
-      <w:proofErr w:type="spellEnd"/>
+        <w:t>3. Die Dateien adden</w:t>
+      </w:r>
       <w:r>
         <w:br/>
       </w:r>
@@ -2166,13 +2037,8 @@
     </w:p>
     <w:p>
       <w:r>
-        <w:t xml:space="preserve">3. Dateien </w:t>
-      </w:r>
-      <w:proofErr w:type="spellStart"/>
-      <w:r>
-        <w:t>Adden</w:t>
-      </w:r>
-      <w:proofErr w:type="spellEnd"/>
+        <w:t>3. Dateien Adden</w:t>
+      </w:r>
       <w:r>
         <w:br/>
       </w:r>
@@ -2219,23 +2085,7 @@
     </w:p>
     <w:p>
       <w:r>
-        <w:t xml:space="preserve">4. 1. Datei </w:t>
-      </w:r>
-      <w:proofErr w:type="spellStart"/>
-      <w:r>
-        <w:t>Untracken</w:t>
-      </w:r>
-      <w:proofErr w:type="spellEnd"/>
-      <w:r>
-        <w:t xml:space="preserve"> (Remove </w:t>
-      </w:r>
-      <w:proofErr w:type="spellStart"/>
-      <w:r>
-        <w:t>cached</w:t>
-      </w:r>
-      <w:proofErr w:type="spellEnd"/>
-      <w:r>
-        <w:t>)</w:t>
+        <w:t>4. 1. Datei Untracken (Remove cached)</w:t>
       </w:r>
       <w:r>
         <w:br/>
@@ -2388,13 +2238,8 @@
     </w:p>
     <w:p>
       <w:r>
-        <w:t xml:space="preserve">7. 2. File </w:t>
-      </w:r>
-      <w:proofErr w:type="spellStart"/>
-      <w:r>
-        <w:t>Untracken</w:t>
-      </w:r>
-      <w:proofErr w:type="spellEnd"/>
+        <w:t>7. 2. File Untracken</w:t>
+      </w:r>
       <w:r>
         <w:br/>
       </w:r>
@@ -2489,15 +2334,7 @@
     </w:p>
     <w:p>
       <w:r>
-        <w:t xml:space="preserve">9. Das </w:t>
-      </w:r>
-      <w:proofErr w:type="spellStart"/>
-      <w:r>
-        <w:t>Untracken</w:t>
-      </w:r>
-      <w:proofErr w:type="spellEnd"/>
-      <w:r>
-        <w:t xml:space="preserve"> committen</w:t>
+        <w:t>9. Das Untracken committen</w:t>
       </w:r>
       <w:r>
         <w:br/>
@@ -2561,15 +2398,7 @@
     </w:p>
     <w:p>
       <w:r>
-        <w:t xml:space="preserve">1. DoNotTrack.txt wieder </w:t>
-      </w:r>
-      <w:proofErr w:type="spellStart"/>
-      <w:r>
-        <w:t>adden</w:t>
-      </w:r>
-      <w:proofErr w:type="spellEnd"/>
-      <w:r>
-        <w:t xml:space="preserve"> und committen</w:t>
+        <w:t>1. DoNotTrack.txt wieder adden und committen</w:t>
       </w:r>
       <w:r>
         <w:br/>
@@ -2778,23 +2607,7 @@
     </w:p>
     <w:p>
       <w:r>
-        <w:t xml:space="preserve">1. sicherstellen, dass </w:t>
-      </w:r>
-      <w:proofErr w:type="spellStart"/>
-      <w:r>
-        <w:t>firstFile</w:t>
-      </w:r>
-      <w:proofErr w:type="spellEnd"/>
-      <w:r>
-        <w:t xml:space="preserve"> </w:t>
-      </w:r>
-      <w:proofErr w:type="spellStart"/>
-      <w:r>
-        <w:t>committed</w:t>
-      </w:r>
-      <w:proofErr w:type="spellEnd"/>
-      <w:r>
-        <w:t xml:space="preserve"> ist</w:t>
+        <w:t>1. sicherstellen, dass firstFile committed ist</w:t>
       </w:r>
       <w:r>
         <w:br/>
@@ -3108,17 +2921,8 @@
           <w:sz w:val="32"/>
           <w:szCs w:val="32"/>
         </w:rPr>
-        <w:t xml:space="preserve">GitHub Repo </w:t>
-      </w:r>
-      <w:proofErr w:type="spellStart"/>
-      <w:r>
-        <w:rPr>
-          <w:sz w:val="32"/>
-          <w:szCs w:val="32"/>
-        </w:rPr>
-        <w:t>clonen</w:t>
-      </w:r>
-      <w:proofErr w:type="spellEnd"/>
+        <w:t>GitHub Repo clonen</w:t>
+      </w:r>
     </w:p>
     <w:p>
       <w:pPr>
@@ -3180,13 +2984,8 @@
         </w:tabs>
       </w:pPr>
       <w:r>
-        <w:t xml:space="preserve">2. </w:t>
-      </w:r>
-      <w:proofErr w:type="spellStart"/>
-      <w:r>
-        <w:t>Clonen</w:t>
-      </w:r>
-      <w:proofErr w:type="spellEnd"/>
+        <w:t>2. Clonen</w:t>
+      </w:r>
       <w:r>
         <w:br/>
       </w:r>
@@ -3285,14 +3084,354 @@
       </w:r>
     </w:p>
     <w:p>
+      <w:r>
+        <w:br w:type="page"/>
+      </w:r>
+    </w:p>
+    <w:p>
       <w:pPr>
         <w:tabs>
           <w:tab w:val="left" w:pos="1430"/>
         </w:tabs>
       </w:pPr>
     </w:p>
+    <w:p>
+      <w:pPr>
+        <w:tabs>
+          <w:tab w:val="left" w:pos="1430"/>
+        </w:tabs>
+        <w:rPr>
+          <w:sz w:val="32"/>
+          <w:szCs w:val="32"/>
+        </w:rPr>
+      </w:pPr>
+      <w:r>
+        <w:rPr>
+          <w:sz w:val="32"/>
+          <w:szCs w:val="32"/>
+        </w:rPr>
+        <w:t>Protokoll abgeben</w:t>
+      </w:r>
+    </w:p>
+    <w:p>
+      <w:pPr>
+        <w:tabs>
+          <w:tab w:val="left" w:pos="1430"/>
+        </w:tabs>
+        <w:rPr>
+          <w:sz w:val="32"/>
+          <w:szCs w:val="32"/>
+        </w:rPr>
+      </w:pPr>
+      <w:r>
+        <w:rPr>
+          <w:sz w:val="32"/>
+          <w:szCs w:val="32"/>
+        </w:rPr>
+        <w:t>1. Protokoll in den Ordner schieben</w:t>
+      </w:r>
+    </w:p>
+    <w:p>
+      <w:pPr>
+        <w:tabs>
+          <w:tab w:val="left" w:pos="1430"/>
+        </w:tabs>
+        <w:rPr>
+          <w:sz w:val="32"/>
+          <w:szCs w:val="32"/>
+        </w:rPr>
+      </w:pPr>
+      <w:r>
+        <w:rPr>
+          <w:sz w:val="32"/>
+          <w:szCs w:val="32"/>
+        </w:rPr>
+        <w:t>2</w:t>
+      </w:r>
+      <w:r>
+        <w:rPr>
+          <w:sz w:val="32"/>
+          <w:szCs w:val="32"/>
+        </w:rPr>
+        <w:t>. git add –all</w:t>
+      </w:r>
+      <w:r>
+        <w:rPr>
+          <w:sz w:val="32"/>
+          <w:szCs w:val="32"/>
+        </w:rPr>
+        <w:br/>
+      </w:r>
+      <w:r>
+        <w:rPr>
+          <w:noProof/>
+        </w:rPr>
+        <w:drawing>
+          <wp:inline distT="0" distB="0" distL="0" distR="0" wp14:anchorId="0C826AD8" wp14:editId="3D8733B2">
+            <wp:extent cx="5760720" cy="563880"/>
+            <wp:effectExtent l="0" t="0" r="0" b="7620"/>
+            <wp:docPr id="56" name="Grafik 56" descr="Ein Bild, das Text enthält.&#10;&#10;Automatisch generierte Beschreibung"/>
+            <wp:cNvGraphicFramePr>
+              <a:graphicFrameLocks xmlns:a="http://schemas.openxmlformats.org/drawingml/2006/main" noChangeAspect="1"/>
+            </wp:cNvGraphicFramePr>
+            <a:graphic xmlns:a="http://schemas.openxmlformats.org/drawingml/2006/main">
+              <a:graphicData uri="http://schemas.openxmlformats.org/drawingml/2006/picture">
+                <pic:pic xmlns:pic="http://schemas.openxmlformats.org/drawingml/2006/picture">
+                  <pic:nvPicPr>
+                    <pic:cNvPr id="56" name="Grafik 56" descr="Ein Bild, das Text enthält.&#10;&#10;Automatisch generierte Beschreibung"/>
+                    <pic:cNvPicPr/>
+                  </pic:nvPicPr>
+                  <pic:blipFill>
+                    <a:blip r:embed="rId61"/>
+                    <a:stretch>
+                      <a:fillRect/>
+                    </a:stretch>
+                  </pic:blipFill>
+                  <pic:spPr>
+                    <a:xfrm>
+                      <a:off x="0" y="0"/>
+                      <a:ext cx="5760720" cy="563880"/>
+                    </a:xfrm>
+                    <a:prstGeom prst="rect">
+                      <a:avLst/>
+                    </a:prstGeom>
+                  </pic:spPr>
+                </pic:pic>
+              </a:graphicData>
+            </a:graphic>
+          </wp:inline>
+        </w:drawing>
+      </w:r>
+    </w:p>
+    <w:p>
+      <w:pPr>
+        <w:tabs>
+          <w:tab w:val="left" w:pos="1430"/>
+        </w:tabs>
+        <w:rPr>
+          <w:sz w:val="32"/>
+          <w:szCs w:val="32"/>
+        </w:rPr>
+      </w:pPr>
+      <w:r>
+        <w:rPr>
+          <w:sz w:val="32"/>
+          <w:szCs w:val="32"/>
+        </w:rPr>
+        <w:t>3</w:t>
+      </w:r>
+      <w:r>
+        <w:rPr>
+          <w:sz w:val="32"/>
+          <w:szCs w:val="32"/>
+        </w:rPr>
+        <w:t>. git commit -m „message“</w:t>
+      </w:r>
+      <w:r>
+        <w:rPr>
+          <w:sz w:val="32"/>
+          <w:szCs w:val="32"/>
+        </w:rPr>
+        <w:br/>
+      </w:r>
+      <w:r>
+        <w:rPr>
+          <w:noProof/>
+        </w:rPr>
+        <w:drawing>
+          <wp:inline distT="0" distB="0" distL="0" distR="0" wp14:anchorId="671C903E" wp14:editId="680F5100">
+            <wp:extent cx="5760720" cy="615950"/>
+            <wp:effectExtent l="0" t="0" r="0" b="0"/>
+            <wp:docPr id="57" name="Grafik 57"/>
+            <wp:cNvGraphicFramePr>
+              <a:graphicFrameLocks xmlns:a="http://schemas.openxmlformats.org/drawingml/2006/main" noChangeAspect="1"/>
+            </wp:cNvGraphicFramePr>
+            <a:graphic xmlns:a="http://schemas.openxmlformats.org/drawingml/2006/main">
+              <a:graphicData uri="http://schemas.openxmlformats.org/drawingml/2006/picture">
+                <pic:pic xmlns:pic="http://schemas.openxmlformats.org/drawingml/2006/picture">
+                  <pic:nvPicPr>
+                    <pic:cNvPr id="1" name=""/>
+                    <pic:cNvPicPr/>
+                  </pic:nvPicPr>
+                  <pic:blipFill>
+                    <a:blip r:embed="rId62"/>
+                    <a:stretch>
+                      <a:fillRect/>
+                    </a:stretch>
+                  </pic:blipFill>
+                  <pic:spPr>
+                    <a:xfrm>
+                      <a:off x="0" y="0"/>
+                      <a:ext cx="5760720" cy="615950"/>
+                    </a:xfrm>
+                    <a:prstGeom prst="rect">
+                      <a:avLst/>
+                    </a:prstGeom>
+                  </pic:spPr>
+                </pic:pic>
+              </a:graphicData>
+            </a:graphic>
+          </wp:inline>
+        </w:drawing>
+      </w:r>
+    </w:p>
+    <w:p>
+      <w:pPr>
+        <w:tabs>
+          <w:tab w:val="left" w:pos="1430"/>
+        </w:tabs>
+        <w:rPr>
+          <w:sz w:val="32"/>
+          <w:szCs w:val="32"/>
+        </w:rPr>
+      </w:pPr>
+      <w:r>
+        <w:rPr>
+          <w:sz w:val="32"/>
+          <w:szCs w:val="32"/>
+        </w:rPr>
+        <w:t>4</w:t>
+      </w:r>
+      <w:r>
+        <w:rPr>
+          <w:sz w:val="32"/>
+          <w:szCs w:val="32"/>
+        </w:rPr>
+        <w:t>. git pull eingeben</w:t>
+      </w:r>
+      <w:r>
+        <w:rPr>
+          <w:sz w:val="32"/>
+          <w:szCs w:val="32"/>
+        </w:rPr>
+        <w:br/>
+      </w:r>
+      <w:r>
+        <w:rPr>
+          <w:noProof/>
+        </w:rPr>
+        <w:drawing>
+          <wp:inline distT="0" distB="0" distL="0" distR="0" wp14:anchorId="7A4380B1" wp14:editId="42EC5A1A">
+            <wp:extent cx="5760720" cy="2606040"/>
+            <wp:effectExtent l="0" t="0" r="0" b="3810"/>
+            <wp:docPr id="9" name="Grafik 9" descr="Ein Bild, das Text enthält.&#10;&#10;Automatisch generierte Beschreibung"/>
+            <wp:cNvGraphicFramePr>
+              <a:graphicFrameLocks xmlns:a="http://schemas.openxmlformats.org/drawingml/2006/main" noChangeAspect="1"/>
+            </wp:cNvGraphicFramePr>
+            <a:graphic xmlns:a="http://schemas.openxmlformats.org/drawingml/2006/main">
+              <a:graphicData uri="http://schemas.openxmlformats.org/drawingml/2006/picture">
+                <pic:pic xmlns:pic="http://schemas.openxmlformats.org/drawingml/2006/picture">
+                  <pic:nvPicPr>
+                    <pic:cNvPr id="9" name="Grafik 9" descr="Ein Bild, das Text enthält.&#10;&#10;Automatisch generierte Beschreibung"/>
+                    <pic:cNvPicPr/>
+                  </pic:nvPicPr>
+                  <pic:blipFill>
+                    <a:blip r:embed="rId63"/>
+                    <a:stretch>
+                      <a:fillRect/>
+                    </a:stretch>
+                  </pic:blipFill>
+                  <pic:spPr>
+                    <a:xfrm>
+                      <a:off x="0" y="0"/>
+                      <a:ext cx="5760720" cy="2606040"/>
+                    </a:xfrm>
+                    <a:prstGeom prst="rect">
+                      <a:avLst/>
+                    </a:prstGeom>
+                  </pic:spPr>
+                </pic:pic>
+              </a:graphicData>
+            </a:graphic>
+          </wp:inline>
+        </w:drawing>
+      </w:r>
+    </w:p>
+    <w:p>
+      <w:pPr>
+        <w:tabs>
+          <w:tab w:val="left" w:pos="1430"/>
+        </w:tabs>
+        <w:rPr>
+          <w:sz w:val="32"/>
+          <w:szCs w:val="32"/>
+        </w:rPr>
+      </w:pPr>
+      <w:r>
+        <w:rPr>
+          <w:sz w:val="32"/>
+          <w:szCs w:val="32"/>
+        </w:rPr>
+        <w:t>5. git push origin</w:t>
+      </w:r>
+      <w:r>
+        <w:rPr>
+          <w:sz w:val="32"/>
+          <w:szCs w:val="32"/>
+        </w:rPr>
+        <w:br/>
+      </w:r>
+      <w:r>
+        <w:rPr>
+          <w:noProof/>
+        </w:rPr>
+        <w:drawing>
+          <wp:inline distT="0" distB="0" distL="0" distR="0" wp14:anchorId="5636E1EA" wp14:editId="7180132C">
+            <wp:extent cx="5760720" cy="393700"/>
+            <wp:effectExtent l="0" t="0" r="0" b="6350"/>
+            <wp:docPr id="58" name="Grafik 58"/>
+            <wp:cNvGraphicFramePr>
+              <a:graphicFrameLocks xmlns:a="http://schemas.openxmlformats.org/drawingml/2006/main" noChangeAspect="1"/>
+            </wp:cNvGraphicFramePr>
+            <a:graphic xmlns:a="http://schemas.openxmlformats.org/drawingml/2006/main">
+              <a:graphicData uri="http://schemas.openxmlformats.org/drawingml/2006/picture">
+                <pic:pic xmlns:pic="http://schemas.openxmlformats.org/drawingml/2006/picture">
+                  <pic:nvPicPr>
+                    <pic:cNvPr id="1" name=""/>
+                    <pic:cNvPicPr/>
+                  </pic:nvPicPr>
+                  <pic:blipFill>
+                    <a:blip r:embed="rId64"/>
+                    <a:stretch>
+                      <a:fillRect/>
+                    </a:stretch>
+                  </pic:blipFill>
+                  <pic:spPr>
+                    <a:xfrm>
+                      <a:off x="0" y="0"/>
+                      <a:ext cx="5760720" cy="393700"/>
+                    </a:xfrm>
+                    <a:prstGeom prst="rect">
+                      <a:avLst/>
+                    </a:prstGeom>
+                  </pic:spPr>
+                </pic:pic>
+              </a:graphicData>
+            </a:graphic>
+          </wp:inline>
+        </w:drawing>
+      </w:r>
+    </w:p>
+    <w:p>
+      <w:pPr>
+        <w:tabs>
+          <w:tab w:val="left" w:pos="1430"/>
+        </w:tabs>
+        <w:rPr>
+          <w:sz w:val="32"/>
+          <w:szCs w:val="32"/>
+        </w:rPr>
+      </w:pPr>
+      <w:r>
+        <w:rPr>
+          <w:sz w:val="32"/>
+          <w:szCs w:val="32"/>
+        </w:rPr>
+        <w:t>FERTIG</w:t>
+      </w:r>
+    </w:p>
     <w:sectPr>
-      <w:headerReference w:type="default" r:id="rId61"/>
+      <w:headerReference w:type="default" r:id="rId65"/>
       <w:pgSz w:w="11906" w:h="16838"/>
       <w:pgMar w:top="1417" w:right="1417" w:bottom="1134" w:left="1417" w:header="708" w:footer="708" w:gutter="0"/>
       <w:cols w:space="708"/>

</xml_diff>